<commit_message>
Added new programs for faeture extraction
</commit_message>
<xml_diff>
--- a/Topics.docx
+++ b/Topics.docx
@@ -177,7 +177,7 @@
           <w:sz w:val="24"/>
           <w:szCs w:val="24"/>
         </w:rPr>
-        <w:t>Smoothing filters</w:t>
+        <w:t>Image cropping</w:t>
       </w:r>
     </w:p>
     <w:p>
@@ -201,7 +201,7 @@
           <w:sz w:val="24"/>
           <w:szCs w:val="24"/>
         </w:rPr>
-        <w:t>Nice removal filters</w:t>
+        <w:t xml:space="preserve">Image resizing </w:t>
       </w:r>
     </w:p>
     <w:p>
@@ -225,7 +225,7 @@
           <w:sz w:val="24"/>
           <w:szCs w:val="24"/>
         </w:rPr>
-        <w:t>Median, mean, weighted average</w:t>
+        <w:t>Smoothing filters</w:t>
       </w:r>
     </w:p>
     <w:p>
@@ -249,7 +249,7 @@
           <w:sz w:val="24"/>
           <w:szCs w:val="24"/>
         </w:rPr>
-        <w:t>Transformation</w:t>
+        <w:t>Image enhancement</w:t>
       </w:r>
     </w:p>
     <w:p>
@@ -267,6 +267,109 @@
           <w:szCs w:val="24"/>
         </w:rPr>
       </w:pPr>
+      <w:r>
+        <w:rPr>
+          <w:rFonts w:ascii="Times New Roman" w:hAnsi="Times New Roman" w:cs="Times New Roman"/>
+          <w:sz w:val="24"/>
+          <w:szCs w:val="24"/>
+        </w:rPr>
+        <w:t>N</w:t>
+      </w:r>
+      <w:r>
+        <w:rPr>
+          <w:rFonts w:ascii="Times New Roman" w:hAnsi="Times New Roman" w:cs="Times New Roman"/>
+          <w:sz w:val="24"/>
+          <w:szCs w:val="24"/>
+        </w:rPr>
+        <w:t>ois</w:t>
+      </w:r>
+      <w:r>
+        <w:rPr>
+          <w:rFonts w:ascii="Times New Roman" w:hAnsi="Times New Roman" w:cs="Times New Roman"/>
+          <w:sz w:val="24"/>
+          <w:szCs w:val="24"/>
+        </w:rPr>
+        <w:t>e removal filters</w:t>
+      </w:r>
+    </w:p>
+    <w:p>
+      <w:pPr>
+        <w:pStyle w:val="ListParagraph"/>
+        <w:numPr>
+          <w:ilvl w:val="0"/>
+          <w:numId w:val="2"/>
+        </w:numPr>
+        <w:spacing w:line="360" w:lineRule="auto"/>
+        <w:jc w:val="both"/>
+        <w:rPr>
+          <w:rFonts w:ascii="Times New Roman" w:hAnsi="Times New Roman" w:cs="Times New Roman"/>
+          <w:sz w:val="24"/>
+          <w:szCs w:val="24"/>
+        </w:rPr>
+      </w:pPr>
+      <w:r>
+        <w:rPr>
+          <w:rFonts w:ascii="Times New Roman" w:hAnsi="Times New Roman" w:cs="Times New Roman"/>
+          <w:sz w:val="24"/>
+          <w:szCs w:val="24"/>
+        </w:rPr>
+        <w:t>Median, mean, weighted average</w:t>
+      </w:r>
+    </w:p>
+    <w:p>
+      <w:pPr>
+        <w:pStyle w:val="ListParagraph"/>
+        <w:numPr>
+          <w:ilvl w:val="0"/>
+          <w:numId w:val="2"/>
+        </w:numPr>
+        <w:spacing w:line="360" w:lineRule="auto"/>
+        <w:jc w:val="both"/>
+        <w:rPr>
+          <w:rFonts w:ascii="Times New Roman" w:hAnsi="Times New Roman" w:cs="Times New Roman"/>
+          <w:sz w:val="24"/>
+          <w:szCs w:val="24"/>
+        </w:rPr>
+      </w:pPr>
+      <w:r>
+        <w:rPr>
+          <w:rFonts w:ascii="Times New Roman" w:hAnsi="Times New Roman" w:cs="Times New Roman"/>
+          <w:sz w:val="24"/>
+          <w:szCs w:val="24"/>
+        </w:rPr>
+        <w:t>Transformation</w:t>
+      </w:r>
+    </w:p>
+    <w:p>
+      <w:pPr>
+        <w:spacing w:line="360" w:lineRule="auto"/>
+        <w:ind w:left="360"/>
+        <w:jc w:val="both"/>
+        <w:rPr>
+          <w:rFonts w:ascii="Times New Roman" w:hAnsi="Times New Roman" w:cs="Times New Roman"/>
+          <w:sz w:val="24"/>
+          <w:szCs w:val="24"/>
+        </w:rPr>
+      </w:pPr>
+      <w:hyperlink r:id="rId5" w:history="1">
+        <w:r>
+          <w:rPr>
+            <w:rStyle w:val="Hyperlink"/>
+            <w:rFonts w:ascii="Times New Roman" w:hAnsi="Times New Roman" w:cs="Times New Roman"/>
+            <w:sz w:val="24"/>
+            <w:szCs w:val="24"/>
+          </w:rPr>
+          <w:t>https://towardsdatascience.com/image-filters-in-python-26ee938e57d2</w:t>
+        </w:r>
+      </w:hyperlink>
+      <w:r>
+        <w:rPr>
+          <w:rFonts w:ascii="Times New Roman" w:hAnsi="Times New Roman" w:cs="Times New Roman"/>
+          <w:sz w:val="24"/>
+          <w:szCs w:val="24"/>
+        </w:rPr>
+        <w:t xml:space="preserve"> </w:t>
+      </w:r>
     </w:p>
     <w:p>
       <w:pPr>
@@ -334,16 +437,14 @@
         </w:rPr>
         <w:t xml:space="preserve">Threshold based </w:t>
       </w:r>
-      <w:proofErr w:type="spellStart"/>
-      <w:r>
-        <w:rPr>
-          <w:rFonts w:ascii="Times New Roman" w:hAnsi="Times New Roman" w:cs="Times New Roman"/>
-          <w:sz w:val="24"/>
-          <w:szCs w:val="24"/>
-        </w:rPr>
-        <w:t>segmenatation</w:t>
-      </w:r>
-      <w:proofErr w:type="spellEnd"/>
+      <w:r>
+        <w:rPr>
+          <w:rFonts w:ascii="Times New Roman" w:hAnsi="Times New Roman" w:cs="Times New Roman"/>
+          <w:sz w:val="24"/>
+          <w:szCs w:val="24"/>
+        </w:rPr>
+        <w:t>segmentation</w:t>
+      </w:r>
     </w:p>
     <w:p>
       <w:pPr>
@@ -419,19 +520,70 @@
     </w:p>
     <w:p>
       <w:pPr>
-        <w:pStyle w:val="ListParagraph"/>
-        <w:numPr>
-          <w:ilvl w:val="0"/>
-          <w:numId w:val="1"/>
-        </w:numPr>
-        <w:spacing w:line="360" w:lineRule="auto"/>
-        <w:jc w:val="both"/>
-        <w:rPr>
-          <w:rFonts w:ascii="Times New Roman" w:hAnsi="Times New Roman" w:cs="Times New Roman"/>
-          <w:sz w:val="24"/>
-          <w:szCs w:val="24"/>
-        </w:rPr>
-      </w:pPr>
+        <w:spacing w:line="360" w:lineRule="auto"/>
+        <w:jc w:val="both"/>
+        <w:rPr>
+          <w:rFonts w:ascii="Times New Roman" w:hAnsi="Times New Roman" w:cs="Times New Roman"/>
+          <w:sz w:val="24"/>
+          <w:szCs w:val="24"/>
+        </w:rPr>
+      </w:pPr>
+      <w:r>
+        <w:rPr>
+          <w:rFonts w:ascii="Times New Roman" w:hAnsi="Times New Roman" w:cs="Times New Roman"/>
+          <w:sz w:val="24"/>
+          <w:szCs w:val="24"/>
+        </w:rPr>
+        <w:t>Feature extraction</w:t>
+      </w:r>
+    </w:p>
+    <w:p>
+      <w:pPr>
+        <w:spacing w:line="360" w:lineRule="auto"/>
+        <w:jc w:val="both"/>
+        <w:rPr>
+          <w:rFonts w:ascii="Times New Roman" w:hAnsi="Times New Roman" w:cs="Times New Roman"/>
+          <w:sz w:val="24"/>
+          <w:szCs w:val="24"/>
+        </w:rPr>
+      </w:pPr>
+    </w:p>
+    <w:p>
+      <w:pPr>
+        <w:spacing w:line="360" w:lineRule="auto"/>
+        <w:jc w:val="both"/>
+        <w:rPr>
+          <w:rFonts w:ascii="Times New Roman" w:hAnsi="Times New Roman" w:cs="Times New Roman"/>
+          <w:sz w:val="24"/>
+          <w:szCs w:val="24"/>
+        </w:rPr>
+      </w:pPr>
+      <w:r>
+        <w:rPr>
+          <w:rFonts w:ascii="Times New Roman" w:hAnsi="Times New Roman" w:cs="Times New Roman"/>
+          <w:sz w:val="24"/>
+          <w:szCs w:val="24"/>
+        </w:rPr>
+        <w:t xml:space="preserve">There are two types of noises that can be present in an image </w:t>
+      </w:r>
+      <w:proofErr w:type="spellStart"/>
+      <w:r>
+        <w:rPr>
+          <w:rFonts w:ascii="Times New Roman" w:hAnsi="Times New Roman" w:cs="Times New Roman"/>
+          <w:sz w:val="24"/>
+          <w:szCs w:val="24"/>
+        </w:rPr>
+        <w:t>eg.</w:t>
+      </w:r>
+      <w:proofErr w:type="spellEnd"/>
+      <w:r>
+        <w:rPr>
+          <w:rFonts w:ascii="Times New Roman" w:hAnsi="Times New Roman" w:cs="Times New Roman"/>
+          <w:sz w:val="24"/>
+          <w:szCs w:val="24"/>
+        </w:rPr>
+        <w:t xml:space="preserve"> Speckle noise and salt-and-pepper noise. </w:t>
+      </w:r>
     </w:p>
     <w:sectPr>
       <w:pgSz w:w="12240" w:h="15840"/>
@@ -1069,6 +1221,29 @@
       <w:contextualSpacing/>
     </w:pPr>
   </w:style>
+  <w:style w:type="character" w:styleId="Hyperlink">
+    <w:name w:val="Hyperlink"/>
+    <w:basedOn w:val="DefaultParagraphFont"/>
+    <w:uiPriority w:val="99"/>
+    <w:unhideWhenUsed/>
+    <w:rsid w:val="00292967"/>
+    <w:rPr>
+      <w:color w:val="0563C1" w:themeColor="hyperlink"/>
+      <w:u w:val="single"/>
+    </w:rPr>
+  </w:style>
+  <w:style w:type="character" w:styleId="UnresolvedMention">
+    <w:name w:val="Unresolved Mention"/>
+    <w:basedOn w:val="DefaultParagraphFont"/>
+    <w:uiPriority w:val="99"/>
+    <w:semiHidden/>
+    <w:unhideWhenUsed/>
+    <w:rsid w:val="00292967"/>
+    <w:rPr>
+      <w:color w:val="605E5C"/>
+      <w:shd w:val="clear" w:color="auto" w:fill="E1DFDD"/>
+    </w:rPr>
+  </w:style>
 </w:styles>
 </file>
 

</xml_diff>